<commit_message>
Additional code, and presentations.
</commit_message>
<xml_diff>
--- a/Understanding Portfolio Submission 01/Understanding Repository - 01.docx
+++ b/Understanding Portfolio Submission 01/Understanding Repository - 01.docx
@@ -446,9 +446,61 @@
     </w:p>
     <w:p/>
     <w:p>
-      <w:r>
-        <w:t>&lt;LINK&gt;</w:t>
-      </w:r>
+      <w:hyperlink r:id="rId7" w:history="1">
+        <w:r>
+          <w:rPr>
+            <w:rStyle w:val="Hyperlink"/>
+          </w:rPr>
+          <w:t>https://github.com/Costa-Eurico/CIT-360-W16-Understanding-Portfolio/blob/master/Understanding%20Portfolio%20Submission%2001/Flash%20Card%20Application%20-%20Use%20Case%20Mo</w:t>
+        </w:r>
+        <w:r>
+          <w:rPr>
+            <w:rStyle w:val="Hyperlink"/>
+          </w:rPr>
+          <w:t>d</w:t>
+        </w:r>
+        <w:r>
+          <w:rPr>
+            <w:rStyle w:val="Hyperlink"/>
+          </w:rPr>
+          <w:t>el.png</w:t>
+        </w:r>
+      </w:hyperlink>
+    </w:p>
+    <w:p/>
+    <w:p>
+      <w:r>
+        <w:t>I presented on the Use Case diagram in the team presentation, that can be found here:</w:t>
+      </w:r>
+    </w:p>
+    <w:p/>
+    <w:p>
+      <w:hyperlink r:id="rId8" w:history="1">
+        <w:r>
+          <w:rPr>
+            <w:rStyle w:val="Hyperlink"/>
+          </w:rPr>
+          <w:t>https://youtu.be/ljViA9TU0SU?t=4110</w:t>
+        </w:r>
+      </w:hyperlink>
+    </w:p>
+    <w:p/>
+    <w:p>
+      <w:r>
+        <w:t>My intervention starts at time frame – 1:</w:t>
+      </w:r>
+      <w:r>
+        <w:t xml:space="preserve">08:38. The link above </w:t>
+      </w:r>
+      <w:r>
+        <w:t>should start play</w:t>
+      </w:r>
+      <w:r>
+        <w:t>ing the video a couple of seconds before my Use Case slide comes up.</w:t>
+      </w:r>
+    </w:p>
+    <w:p/>
+    <w:p>
       <w:bookmarkStart w:id="0" w:name="_GoBack"/>
       <w:bookmarkEnd w:id="0"/>
     </w:p>
@@ -1285,6 +1337,18 @@
       <w:szCs w:val="26"/>
     </w:rPr>
   </w:style>
+  <w:style w:type="character" w:styleId="FollowedHyperlink">
+    <w:name w:val="FollowedHyperlink"/>
+    <w:basedOn w:val="DefaultParagraphFont"/>
+    <w:uiPriority w:val="99"/>
+    <w:semiHidden/>
+    <w:unhideWhenUsed/>
+    <w:rsid w:val="0007228A"/>
+    <w:rPr>
+      <w:color w:val="954F72" w:themeColor="followedHyperlink"/>
+      <w:u w:val="single"/>
+    </w:rPr>
+  </w:style>
 </w:styles>
 </file>
 

</xml_diff>